<commit_message>
Added examples of LM method, kudos to Henri P. Gavin @ Duke University
</commit_message>
<xml_diff>
--- a/GradientDescentMethods.docx
+++ b/GradientDescentMethods.docx
@@ -399,7 +399,6 @@
         </w:rPr>
         <w:t xml:space="preserve"> </w:t>
       </w:r>
-      <w:proofErr w:type="spellStart"/>
       <w:r>
         <w:rPr>
           <w:rFonts w:ascii="Times New Roman" w:hAnsi="Times New Roman" w:cs="Times New Roman"/>
@@ -407,7 +406,6 @@
         </w:rPr>
         <w:t>f</w:t>
       </w:r>
-      <w:proofErr w:type="spellEnd"/>
       <w:r>
         <w:rPr>
           <w:rFonts w:ascii="Times New Roman" w:hAnsi="Times New Roman" w:cs="Times New Roman"/>
@@ -1245,7 +1243,6 @@
         </w:rPr>
         <w:t xml:space="preserve">In the above expression, </w:t>
       </w:r>
-      <w:proofErr w:type="gramStart"/>
       <w:r>
         <w:rPr>
           <w:rFonts w:ascii="Times New Roman" w:hAnsi="Times New Roman" w:cs="Times New Roman"/>
@@ -1253,7 +1250,6 @@
         </w:rPr>
         <w:t>A</w:t>
       </w:r>
-      <w:proofErr w:type="gramEnd"/>
       <w:r>
         <w:rPr>
           <w:rFonts w:ascii="Times New Roman" w:hAnsi="Times New Roman" w:cs="Times New Roman"/>
@@ -1312,21 +1308,7 @@
         <w:rPr>
           <w:rFonts w:ascii="Times New Roman" w:hAnsi="Times New Roman" w:cs="Times New Roman"/>
         </w:rPr>
-        <w:t xml:space="preserve">quadratic programming is faster than </w:t>
-      </w:r>
-      <w:proofErr w:type="spellStart"/>
-      <w:r>
-        <w:rPr>
-          <w:rFonts w:ascii="Times New Roman" w:hAnsi="Times New Roman" w:cs="Times New Roman"/>
-        </w:rPr>
-        <w:t>fmincon</w:t>
-      </w:r>
-      <w:proofErr w:type="spellEnd"/>
-      <w:r>
-        <w:rPr>
-          <w:rFonts w:ascii="Times New Roman" w:hAnsi="Times New Roman" w:cs="Times New Roman"/>
-        </w:rPr>
-        <w:t xml:space="preserve">: no need to calculate </w:t>
+        <w:t xml:space="preserve">quadratic programming is faster than fmincon: no need to calculate </w:t>
       </w:r>
       <w:r>
         <w:rPr>
@@ -4357,7 +4339,6 @@
           <w:rFonts w:ascii="Times New Roman" w:hAnsi="Times New Roman" w:cs="Times New Roman"/>
         </w:rPr>
       </w:pPr>
-      <w:proofErr w:type="gramStart"/>
       <w:r>
         <w:rPr>
           <w:rFonts w:ascii="Times New Roman" w:hAnsi="Times New Roman" w:cs="Times New Roman"/>
@@ -4390,7 +4371,6 @@
         </w:rPr>
         <w:t>.</w:t>
       </w:r>
-      <w:proofErr w:type="gramEnd"/>
     </w:p>
     <w:p>
       <w:pPr>
@@ -4425,19 +4405,11 @@
           <m:t>X</m:t>
         </m:r>
       </m:oMath>
-      <w:proofErr w:type="gramStart"/>
-      <w:r>
-        <w:rPr>
-          <w:rFonts w:ascii="Times New Roman" w:hAnsi="Times New Roman" w:cs="Times New Roman"/>
-        </w:rPr>
-        <w:t>is</w:t>
-      </w:r>
-      <w:proofErr w:type="gramEnd"/>
-      <w:r>
-        <w:rPr>
-          <w:rFonts w:ascii="Times New Roman" w:hAnsi="Times New Roman" w:cs="Times New Roman"/>
-        </w:rPr>
-        <w:t xml:space="preserve"> a convex set </w:t>
+      <w:r>
+        <w:rPr>
+          <w:rFonts w:ascii="Times New Roman" w:hAnsi="Times New Roman" w:cs="Times New Roman"/>
+        </w:rPr>
+        <w:t xml:space="preserve">is a convex set </w:t>
       </w:r>
       <w:r>
         <w:rPr>
@@ -4693,21 +4665,7 @@
         <w:rPr>
           <w:rFonts w:ascii="Times New Roman" w:hAnsi="Times New Roman" w:cs="Times New Roman"/>
         </w:rPr>
-        <w:t xml:space="preserve"> </w:t>
-      </w:r>
-      <w:proofErr w:type="gramStart"/>
-      <w:r>
-        <w:rPr>
-          <w:rFonts w:ascii="Times New Roman" w:hAnsi="Times New Roman" w:cs="Times New Roman"/>
-        </w:rPr>
-        <w:t>is</w:t>
-      </w:r>
-      <w:proofErr w:type="gramEnd"/>
-      <w:r>
-        <w:rPr>
-          <w:rFonts w:ascii="Times New Roman" w:hAnsi="Times New Roman" w:cs="Times New Roman"/>
-        </w:rPr>
-        <w:t xml:space="preserve"> a convex function (Jensen inequality: </w:t>
+        <w:t xml:space="preserve"> is a convex function (Jensen inequality: </w:t>
       </w:r>
       <m:oMath>
         <m:r>
@@ -4983,17 +4941,8 @@
           <w:rFonts w:ascii="Times New Roman" w:hAnsi="Times New Roman" w:cs="Times New Roman"/>
           <w:b/>
         </w:rPr>
-        <w:t xml:space="preserve">For following discussions we define the optimization target </w:t>
-      </w:r>
-      <w:proofErr w:type="gramStart"/>
-      <w:r>
-        <w:rPr>
-          <w:rFonts w:ascii="Times New Roman" w:hAnsi="Times New Roman" w:cs="Times New Roman"/>
-          <w:b/>
-        </w:rPr>
-        <w:t xml:space="preserve">as </w:t>
-      </w:r>
-      <w:proofErr w:type="gramEnd"/>
+        <w:t xml:space="preserve">For following discussions we define the optimization target as </w:t>
+      </w:r>
       <m:oMath>
         <m:r>
           <m:rPr>
@@ -5147,16 +5096,8 @@
         <w:rPr>
           <w:rFonts w:ascii="Times New Roman" w:hAnsi="Times New Roman" w:cs="Times New Roman"/>
         </w:rPr>
-        <w:t xml:space="preserve"> </w:t>
-      </w:r>
-      <w:proofErr w:type="gramStart"/>
-      <w:r>
-        <w:rPr>
-          <w:rFonts w:ascii="Times New Roman" w:hAnsi="Times New Roman" w:cs="Times New Roman"/>
-        </w:rPr>
-        <w:t>in each iteration</w:t>
-      </w:r>
-      <w:proofErr w:type="gramEnd"/>
+        <w:t xml:space="preserve"> in each iteration</w:t>
+      </w:r>
       <w:r>
         <w:rPr>
           <w:rFonts w:ascii="Times New Roman" w:hAnsi="Times New Roman" w:cs="Times New Roman"/>
@@ -5373,7 +5314,6 @@
         </w:rPr>
         <w:t xml:space="preserve">Here </w:t>
       </w:r>
-      <w:proofErr w:type="gramStart"/>
       <w:r>
         <w:rPr>
           <w:rFonts w:ascii="Times New Roman" w:hAnsi="Times New Roman" w:cs="Times New Roman"/>
@@ -5396,7 +5336,6 @@
         </w:rPr>
         <w:t>k</w:t>
       </w:r>
-      <w:proofErr w:type="gramEnd"/>
       <w:r>
         <w:rPr>
           <w:rFonts w:ascii="Times New Roman" w:hAnsi="Times New Roman" w:cs="Times New Roman"/>
@@ -5450,31 +5389,22 @@
           <w:rFonts w:ascii="Times New Roman" w:hAnsi="Times New Roman" w:cs="Times New Roman"/>
           <w:b/>
         </w:rPr>
-        <w:t xml:space="preserve"> between gradient descent and Newton’s </w:t>
-      </w:r>
-      <w:proofErr w:type="gramStart"/>
+        <w:t xml:space="preserve"> between gradient descent and Newton’s method</w:t>
+      </w:r>
       <w:r>
         <w:rPr>
           <w:rFonts w:ascii="Times New Roman" w:hAnsi="Times New Roman" w:cs="Times New Roman"/>
           <w:b/>
         </w:rPr>
-        <w:t>method</w:t>
+        <w:t xml:space="preserve"> </w:t>
       </w:r>
       <w:r>
         <w:rPr>
           <w:rFonts w:ascii="Times New Roman" w:hAnsi="Times New Roman" w:cs="Times New Roman"/>
           <w:b/>
         </w:rPr>
-        <w:t xml:space="preserve"> </w:t>
-      </w:r>
-      <w:r>
-        <w:rPr>
-          <w:rFonts w:ascii="Times New Roman" w:hAnsi="Times New Roman" w:cs="Times New Roman"/>
-          <w:b/>
-        </w:rPr>
         <w:t>!</w:t>
       </w:r>
-      <w:proofErr w:type="gramEnd"/>
     </w:p>
     <w:p>
       <w:pPr>
@@ -7130,14 +7060,12 @@
           <w:rFonts w:ascii="Times New Roman" w:hAnsi="Times New Roman" w:cs="Times New Roman"/>
         </w:rPr>
       </w:pPr>
-      <w:proofErr w:type="spellStart"/>
       <w:r>
         <w:rPr>
           <w:rFonts w:ascii="Times New Roman" w:hAnsi="Times New Roman" w:cs="Times New Roman"/>
         </w:rPr>
         <w:t>Levenberg-Marquadt</w:t>
       </w:r>
-      <w:proofErr w:type="spellEnd"/>
     </w:p>
     <w:p>
       <w:pPr>
@@ -7151,21 +7079,7 @@
         <w:rPr>
           <w:rFonts w:ascii="Times New Roman" w:hAnsi="Times New Roman" w:cs="Times New Roman"/>
         </w:rPr>
-        <w:t xml:space="preserve">Before the derivation, we must emphasis that (a) </w:t>
-      </w:r>
-      <w:proofErr w:type="spellStart"/>
-      <w:r>
-        <w:rPr>
-          <w:rFonts w:ascii="Times New Roman" w:hAnsi="Times New Roman" w:cs="Times New Roman"/>
-        </w:rPr>
-        <w:t>Levenberg-Marquadt</w:t>
-      </w:r>
-      <w:proofErr w:type="spellEnd"/>
-      <w:r>
-        <w:rPr>
-          <w:rFonts w:ascii="Times New Roman" w:hAnsi="Times New Roman" w:cs="Times New Roman"/>
-        </w:rPr>
-        <w:t xml:space="preserve"> method could be seen as an adaptive method between the Gradient desc</w:t>
+        <w:t>Before the derivation, we must emphasis that (a) Levenberg-Marquadt method could be seen as an adaptive method between the Gradient desc</w:t>
       </w:r>
       <w:r>
         <w:rPr>
@@ -7518,21 +7432,7 @@
         <w:rPr>
           <w:rFonts w:ascii="Times New Roman" w:hAnsi="Times New Roman" w:cs="Times New Roman"/>
         </w:rPr>
-        <w:t xml:space="preserve">E is the energy of interaction, </w:t>
-      </w:r>
-      <w:proofErr w:type="spellStart"/>
-      <w:r>
-        <w:rPr>
-          <w:rFonts w:ascii="Times New Roman" w:hAnsi="Times New Roman" w:cs="Times New Roman"/>
-        </w:rPr>
-        <w:t>T</w:t>
-      </w:r>
-      <w:proofErr w:type="spellEnd"/>
-      <w:r>
-        <w:rPr>
-          <w:rFonts w:ascii="Times New Roman" w:hAnsi="Times New Roman" w:cs="Times New Roman"/>
-        </w:rPr>
-        <w:t xml:space="preserve"> is time offset, </w:t>
+        <w:t xml:space="preserve">E is the energy of interaction, T is time offset, </w:t>
       </w:r>
       <m:oMath>
         <m:acc>
@@ -7838,21 +7738,7 @@
         <w:rPr>
           <w:rFonts w:ascii="Times New Roman" w:hAnsi="Times New Roman" w:cs="Times New Roman"/>
         </w:rPr>
-        <w:t xml:space="preserve"> (assuming that noise at each cell is </w:t>
-      </w:r>
-      <w:proofErr w:type="spellStart"/>
-      <w:r>
-        <w:rPr>
-          <w:rFonts w:ascii="Times New Roman" w:hAnsi="Times New Roman" w:cs="Times New Roman"/>
-        </w:rPr>
-        <w:t>i.i.d</w:t>
-      </w:r>
-      <w:proofErr w:type="spellEnd"/>
-      <w:r>
-        <w:rPr>
-          <w:rFonts w:ascii="Times New Roman" w:hAnsi="Times New Roman" w:cs="Times New Roman"/>
-        </w:rPr>
-        <w:t xml:space="preserve"> normal)</w:t>
+        <w:t xml:space="preserve"> (assuming that noise at each cell is i.i.d normal)</w:t>
       </w:r>
       <w:r>
         <w:rPr>
@@ -10176,19 +10062,25 @@
           <w:rFonts w:ascii="Times New Roman" w:hAnsi="Times New Roman" w:cs="Times New Roman"/>
         </w:rPr>
       </w:pPr>
-      <w:proofErr w:type="spellStart"/>
-      <w:r>
-        <w:rPr>
-          <w:rFonts w:ascii="Times New Roman" w:hAnsi="Times New Roman" w:cs="Times New Roman"/>
-        </w:rPr>
-        <w:t>Levenberg-Marquadt</w:t>
-      </w:r>
-      <w:proofErr w:type="spellEnd"/>
-      <w:r>
-        <w:rPr>
-          <w:rFonts w:ascii="Times New Roman" w:hAnsi="Times New Roman" w:cs="Times New Roman"/>
-        </w:rPr>
-        <w:t xml:space="preserve"> method</w:t>
+      <w:r>
+        <w:rPr>
+          <w:rFonts w:ascii="Times New Roman" w:hAnsi="Times New Roman" w:cs="Times New Roman"/>
+        </w:rPr>
+        <w:t>Levenberg-Marquadt method</w:t>
+      </w:r>
+      <w:r>
+        <w:rPr>
+          <w:rFonts w:ascii="Times New Roman" w:hAnsi="Times New Roman" w:cs="Times New Roman"/>
+        </w:rPr>
+        <w:t xml:space="preserve"> (trust-region</w:t>
+      </w:r>
+      <w:bookmarkStart w:id="0" w:name="_GoBack"/>
+      <w:bookmarkEnd w:id="0"/>
+      <w:r>
+        <w:rPr>
+          <w:rFonts w:ascii="Times New Roman" w:hAnsi="Times New Roman" w:cs="Times New Roman"/>
+        </w:rPr>
+        <w:t>)</w:t>
       </w:r>
     </w:p>
     <w:p>
@@ -10205,19 +10097,11 @@
         <w:lastRenderedPageBreak/>
         <w:t xml:space="preserve">As we mentioned, </w:t>
       </w:r>
-      <w:proofErr w:type="spellStart"/>
-      <w:r>
-        <w:rPr>
-          <w:rFonts w:ascii="Times New Roman" w:hAnsi="Times New Roman" w:cs="Times New Roman"/>
-        </w:rPr>
-        <w:t>Levenberg-Marquadt</w:t>
-      </w:r>
-      <w:proofErr w:type="spellEnd"/>
-      <w:r>
-        <w:rPr>
-          <w:rFonts w:ascii="Times New Roman" w:hAnsi="Times New Roman" w:cs="Times New Roman"/>
-        </w:rPr>
-        <w:t xml:space="preserve"> method is the adaptive method varying between gra</w:t>
+      <w:r>
+        <w:rPr>
+          <w:rFonts w:ascii="Times New Roman" w:hAnsi="Times New Roman" w:cs="Times New Roman"/>
+        </w:rPr>
+        <w:t>Levenberg-Marquadt method is the adaptive method varying between gra</w:t>
       </w:r>
       <w:r>
         <w:rPr>
@@ -10671,21 +10555,7 @@
         <w:rPr>
           <w:rFonts w:ascii="Times New Roman" w:hAnsi="Times New Roman" w:cs="Times New Roman"/>
         </w:rPr>
-        <w:t xml:space="preserve"> For our detector problem, we know that the noise is not </w:t>
-      </w:r>
-      <w:proofErr w:type="spellStart"/>
-      <w:r>
-        <w:rPr>
-          <w:rFonts w:ascii="Times New Roman" w:hAnsi="Times New Roman" w:cs="Times New Roman"/>
-        </w:rPr>
-        <w:t>i.i.d</w:t>
-      </w:r>
-      <w:proofErr w:type="spellEnd"/>
-      <w:r>
-        <w:rPr>
-          <w:rFonts w:ascii="Times New Roman" w:hAnsi="Times New Roman" w:cs="Times New Roman"/>
-        </w:rPr>
-        <w:t xml:space="preserve"> (</w:t>
+        <w:t xml:space="preserve"> For our detector problem, we know that the noise is not i.i.d (</w:t>
       </w:r>
       <w:r>
         <w:rPr>
@@ -10978,8 +10848,6 @@
           <w:rFonts w:ascii="Times New Roman" w:hAnsi="Times New Roman" w:cs="Times New Roman"/>
         </w:rPr>
       </w:pPr>
-      <w:bookmarkStart w:id="0" w:name="_GoBack"/>
-      <w:bookmarkEnd w:id="0"/>
     </w:p>
     <w:p>
       <w:pPr>

</xml_diff>